<commit_message>
Überarbeitung des Pflichtenheftes; Habe einen Kommentarr eingefügt...
</commit_message>
<xml_diff>
--- a/fIT.Documents/Konzeption/Pflichtenheft v2.docx
+++ b/fIT.Documents/Konzeption/Pflichtenheft v2.docx
@@ -1,6 +1,6 @@
 
 <file path=word/document.xml><?xml version="1.0" encoding="utf-8"?>
-<w:document xmlns:wpc="http://schemas.microsoft.com/office/word/2010/wordprocessingCanvas" xmlns:mc="http://schemas.openxmlformats.org/markup-compatibility/2006" xmlns:o="urn:schemas-microsoft-com:office:office" xmlns:r="http://schemas.openxmlformats.org/officeDocument/2006/relationships" xmlns:m="http://schemas.openxmlformats.org/officeDocument/2006/math" xmlns:v="urn:schemas-microsoft-com:vml" xmlns:wp14="http://schemas.microsoft.com/office/word/2010/wordprocessingDrawing" xmlns:wp="http://schemas.openxmlformats.org/drawingml/2006/wordprocessingDrawing" xmlns:w10="urn:schemas-microsoft-com:office:word" xmlns:w="http://schemas.openxmlformats.org/wordprocessingml/2006/main" xmlns:w14="http://schemas.microsoft.com/office/word/2010/wordml" xmlns:wpg="http://schemas.microsoft.com/office/word/2010/wordprocessingGroup" xmlns:wpi="http://schemas.microsoft.com/office/word/2010/wordprocessingInk" xmlns:wne="http://schemas.microsoft.com/office/word/2006/wordml" xmlns:wps="http://schemas.microsoft.com/office/word/2010/wordprocessingShape" mc:Ignorable="w14 wp14">
+<w:document xmlns:wpc="http://schemas.microsoft.com/office/word/2010/wordprocessingCanvas" xmlns:mo="http://schemas.microsoft.com/office/mac/office/2008/main" xmlns:mc="http://schemas.openxmlformats.org/markup-compatibility/2006" xmlns:mv="urn:schemas-microsoft-com:mac:vml" xmlns:o="urn:schemas-microsoft-com:office:office" xmlns:r="http://schemas.openxmlformats.org/officeDocument/2006/relationships" xmlns:m="http://schemas.openxmlformats.org/officeDocument/2006/math" xmlns:v="urn:schemas-microsoft-com:vml" xmlns:wp14="http://schemas.microsoft.com/office/word/2010/wordprocessingDrawing" xmlns:wp="http://schemas.openxmlformats.org/drawingml/2006/wordprocessingDrawing" xmlns:w10="urn:schemas-microsoft-com:office:word" xmlns:w="http://schemas.openxmlformats.org/wordprocessingml/2006/main" xmlns:w14="http://schemas.microsoft.com/office/word/2010/wordml" xmlns:wpg="http://schemas.microsoft.com/office/word/2010/wordprocessingGroup" xmlns:wpi="http://schemas.microsoft.com/office/word/2010/wordprocessingInk" xmlns:wne="http://schemas.microsoft.com/office/word/2006/wordml" xmlns:wps="http://schemas.microsoft.com/office/word/2010/wordprocessingShape" mc:Ignorable="w14 wp14">
   <w:body>
     <w:p>
       <w:pPr>
@@ -780,10 +780,7 @@
       <w:bookmarkStart w:id="0" w:name="_Toc428807741"/>
       <w:r>
         <w:lastRenderedPageBreak/>
-        <w:t>Zielsetzung</w:t>
-      </w:r>
-      <w:r>
-        <w:t xml:space="preserve"> des Projekts</w:t>
+        <w:t>Zielsetzung des Projekts</w:t>
       </w:r>
       <w:bookmarkEnd w:id="0"/>
     </w:p>
@@ -800,7 +797,13 @@
         <w:jc w:val="both"/>
       </w:pPr>
       <w:r>
-        <w:t>Um dieses Ziel zu erreichen, sollen die Unterschiede einer Entwicklung als native App zu einer Entwicklung einer mobilen Web-Applikation geprüft werden.</w:t>
+        <w:t xml:space="preserve">Um dieses Ziel zu erreichen, sollen die Unterschiede einer Entwicklung als native App zu </w:t>
+      </w:r>
+      <w:r>
+        <w:t>der</w:t>
+      </w:r>
+      <w:r>
+        <w:t xml:space="preserve"> Entwicklung einer mobilen Web-Applikation geprüft werden.</w:t>
       </w:r>
       <w:r>
         <w:t xml:space="preserve"> </w:t>
@@ -815,7 +818,10 @@
         <w:t>,</w:t>
       </w:r>
       <w:r>
-        <w:t xml:space="preserve"> erbrachten Leistungen beim Krafttraining festzuhalten.</w:t>
+        <w:t xml:space="preserve"> erbrachte</w:t>
+      </w:r>
+      <w:r>
+        <w:t xml:space="preserve"> Leistungen beim Krafttraining festzuhalten.</w:t>
       </w:r>
     </w:p>
     <w:p>
@@ -823,10 +829,7 @@
         <w:jc w:val="both"/>
       </w:pPr>
       <w:r>
-        <w:t>Die festgehaltenen Daten sollen persistent gespeichert werden und jederzeit zur Verfügung stehen</w:t>
-      </w:r>
-      <w:r>
-        <w:t xml:space="preserve">. </w:t>
+        <w:t xml:space="preserve">Die festgehaltenen Daten sollen persistent gespeichert werden und jederzeit zur Verfügung stehen. </w:t>
       </w:r>
     </w:p>
     <w:p>
@@ -877,6 +880,9 @@
       <w:proofErr w:type="spellEnd"/>
       <w:r>
         <w:t>-Prototyp)</w:t>
+      </w:r>
+      <w:r>
+        <w:t xml:space="preserve"> </w:t>
       </w:r>
       <w:r>
         <w:t xml:space="preserve">hervorgehen soll, soll die günstigere der beiden Umsetzungen zu einem vollständigen Messe-Prototyp entwickelt werden. </w:t>
@@ -921,7 +927,13 @@
     </w:p>
     <w:p>
       <w:r>
-        <w:t>Da es sich bei dem Projektziel um ein zweistufiges Ziel handelt, werden auch die Anforderungen in 2 gesonderten Beschreibungen wiedergegeben.</w:t>
+        <w:t>Da es sich bei dem Projektziel um ein zweistufiges Ziel handelt, we</w:t>
+      </w:r>
+      <w:r>
+        <w:t>rden auch die Anforderungen in zwei</w:t>
+      </w:r>
+      <w:r>
+        <w:t xml:space="preserve"> gesonderten Beschreibungen wiedergegeben.</w:t>
       </w:r>
     </w:p>
     <w:p>
@@ -936,10 +948,7 @@
         <w:t>r</w:t>
       </w:r>
       <w:r>
-        <w:t xml:space="preserve">derungen </w:t>
-      </w:r>
-      <w:r>
-        <w:t xml:space="preserve">an die </w:t>
+        <w:t xml:space="preserve">derungen an die </w:t>
       </w:r>
       <w:r>
         <w:rPr>
@@ -1030,13 +1039,7 @@
         </w:numPr>
       </w:pPr>
       <w:r>
-        <w:t>Ein Nutzer muss Trainingsplan-Daten unabhängig von der bestehenden Serververbin</w:t>
-      </w:r>
-      <w:r>
-        <w:t>d</w:t>
-      </w:r>
-      <w:r>
-        <w:t>ung abrufen können</w:t>
+        <w:t>Ein Nutzer muss Trainingsplan-Daten unabhängig von der bestehenden Serververbindung abrufen können</w:t>
       </w:r>
     </w:p>
     <w:p>
@@ -1089,6 +1092,20 @@
     </w:p>
     <w:p>
       <w:pPr>
+        <w:ind w:left="360"/>
+        <w:rPr>
+          <w:b/>
+        </w:rPr>
+      </w:pPr>
+      <w:r>
+        <w:rPr>
+          <w:b/>
+        </w:rPr>
+        <w:t>//Meine App kann nur Trainings anlegen, da dies der "PUT" der User-Story sein sollte</w:t>
+      </w:r>
+    </w:p>
+    <w:p>
+      <w:pPr>
         <w:pStyle w:val="berschrift3"/>
       </w:pPr>
       <w:bookmarkStart w:id="5" w:name="_Toc428807746"/>
@@ -1112,13 +1129,7 @@
         <w:t xml:space="preserve">neue </w:t>
       </w:r>
       <w:r>
-        <w:t xml:space="preserve">Trainingsplan-Daten </w:t>
-      </w:r>
-      <w:r>
-        <w:t>unabhängig von der bestehenden Serververbindung</w:t>
-      </w:r>
-      <w:r>
-        <w:t xml:space="preserve"> anlegen</w:t>
+        <w:t>Trainingsplan-Daten unabhängig von der bestehenden Serververbindung anlegen</w:t>
       </w:r>
     </w:p>
     <w:p>
@@ -1151,13 +1162,7 @@
       </w:r>
       <w:proofErr w:type="spellEnd"/>
       <w:r>
-        <w:t xml:space="preserve"> Design soll eingebunden werden, um allen Benutzern eines Betriebssystems - unabhängig von dem Gerät - alle Funktionen</w:t>
-      </w:r>
-      <w:r>
-        <w:t xml:space="preserve"> </w:t>
-      </w:r>
-      <w:r>
-        <w:t>zur Verfügung stellen zu können.</w:t>
+        <w:t xml:space="preserve"> Design soll eingebunden werden, um allen Benutzern eines Betriebssystems - unabhängig von dem Gerät - alle Funktionen zur Verfügung stellen zu können.</w:t>
       </w:r>
     </w:p>
     <w:p>
@@ -1220,19 +1225,7 @@
     </w:p>
     <w:p>
       <w:r>
-        <w:t xml:space="preserve">In diesem Abschnitt sollen die Anforderungskriterien an </w:t>
-      </w:r>
-      <w:r>
-        <w:t>den schlussendlichen Messe</w:t>
-      </w:r>
-      <w:r>
-        <w:t>-</w:t>
-      </w:r>
-      <w:r>
-        <w:t>P</w:t>
-      </w:r>
-      <w:r>
-        <w:t>rototypen aufgezeigt werden.</w:t>
+        <w:t>In diesem Abschnitt sollen die Anforderungskriterien an den schlussendlichen Messe-Prototypen aufgezeigt werden.</w:t>
       </w:r>
     </w:p>
     <w:p>
@@ -1254,7 +1247,10 @@
         </w:numPr>
       </w:pPr>
       <w:r>
-        <w:t>Ein Nutzer muss Übungsdaten zu einem Trainingsplan abrufen können.</w:t>
+        <w:t>Ein Nutzer muss Übungsdaten zu ein</w:t>
+      </w:r>
+      <w:r>
+        <w:t>em Trainingsplan abrufen können</w:t>
       </w:r>
     </w:p>
     <w:p>
@@ -1324,10 +1320,7 @@
       </w:r>
       <w:proofErr w:type="spellEnd"/>
       <w:r>
-        <w:t>-Prototypen</w:t>
-      </w:r>
-      <w:r>
-        <w:t xml:space="preserve"> erfüllen.</w:t>
+        <w:t>-Prototypen erfüllen.</w:t>
       </w:r>
     </w:p>
     <w:p>
@@ -1373,10 +1366,7 @@
         </w:numPr>
       </w:pPr>
       <w:r>
-        <w:t xml:space="preserve">Die Applikation unterstützt eine </w:t>
-      </w:r>
-      <w:r>
-        <w:t>Benutzung von rollenbasierter Funktionszuweisungen</w:t>
+        <w:t>Die Applikation unterstützt eine Benutzung von rollenbasierter Funktionszuweisungen</w:t>
       </w:r>
     </w:p>
     <w:p>
@@ -1432,12 +1422,15 @@
     </w:p>
     <w:p>
       <w:r>
-        <w:t>Da der Server als Kernkomponente eine besondere Aufgabe innehat, soll seine erwartete Funktionsweise gesondert neben die üblichen, projektbegleitenden Tests durch automatisierte Tests verifiziert werden. Für die Clients sind im Umfang dieser Projektarbeit Tests im Zuge der Implementierung ausreichen</w:t>
+        <w:t>Da der Server als Kernkomponente eine besondere Aufgabe innehat, soll seine erwartete Fu</w:t>
+      </w:r>
+      <w:r>
+        <w:t>nktionsweise gesondert neben den</w:t>
       </w:r>
       <w:bookmarkStart w:id="11" w:name="_GoBack"/>
       <w:bookmarkEnd w:id="11"/>
       <w:r>
-        <w:t xml:space="preserve">d. </w:t>
+        <w:t xml:space="preserve"> üblichen, projektbegleitenden Tests durch automatisierte Tests verifiziert werden. Für die Clients sind im Umfang dieser Projektarbeit Tests im Zuge der Implementierung ausreichend. </w:t>
       </w:r>
     </w:p>
     <w:sectPr>
@@ -1451,7 +1444,7 @@
 </file>
 
 <file path=word/numbering.xml><?xml version="1.0" encoding="utf-8"?>
-<w:numbering xmlns:wpc="http://schemas.microsoft.com/office/word/2010/wordprocessingCanvas" xmlns:mc="http://schemas.openxmlformats.org/markup-compatibility/2006" xmlns:o="urn:schemas-microsoft-com:office:office" xmlns:r="http://schemas.openxmlformats.org/officeDocument/2006/relationships" xmlns:m="http://schemas.openxmlformats.org/officeDocument/2006/math" xmlns:v="urn:schemas-microsoft-com:vml" xmlns:wp14="http://schemas.microsoft.com/office/word/2010/wordprocessingDrawing" xmlns:wp="http://schemas.openxmlformats.org/drawingml/2006/wordprocessingDrawing" xmlns:w10="urn:schemas-microsoft-com:office:word" xmlns:w="http://schemas.openxmlformats.org/wordprocessingml/2006/main" xmlns:w14="http://schemas.microsoft.com/office/word/2010/wordml" xmlns:wpg="http://schemas.microsoft.com/office/word/2010/wordprocessingGroup" xmlns:wpi="http://schemas.microsoft.com/office/word/2010/wordprocessingInk" xmlns:wne="http://schemas.microsoft.com/office/word/2006/wordml" xmlns:wps="http://schemas.microsoft.com/office/word/2010/wordprocessingShape" mc:Ignorable="w14 wp14">
+<w:numbering xmlns:wpc="http://schemas.microsoft.com/office/word/2010/wordprocessingCanvas" xmlns:mo="http://schemas.microsoft.com/office/mac/office/2008/main" xmlns:mc="http://schemas.openxmlformats.org/markup-compatibility/2006" xmlns:mv="urn:schemas-microsoft-com:mac:vml" xmlns:o="urn:schemas-microsoft-com:office:office" xmlns:r="http://schemas.openxmlformats.org/officeDocument/2006/relationships" xmlns:m="http://schemas.openxmlformats.org/officeDocument/2006/math" xmlns:v="urn:schemas-microsoft-com:vml" xmlns:wp14="http://schemas.microsoft.com/office/word/2010/wordprocessingDrawing" xmlns:wp="http://schemas.openxmlformats.org/drawingml/2006/wordprocessingDrawing" xmlns:w10="urn:schemas-microsoft-com:office:word" xmlns:w="http://schemas.openxmlformats.org/wordprocessingml/2006/main" xmlns:w14="http://schemas.microsoft.com/office/word/2010/wordml" xmlns:wpg="http://schemas.microsoft.com/office/word/2010/wordprocessingGroup" xmlns:wpi="http://schemas.microsoft.com/office/word/2010/wordprocessingInk" xmlns:wne="http://schemas.microsoft.com/office/word/2006/wordml" xmlns:wps="http://schemas.microsoft.com/office/word/2010/wordprocessingShape" mc:Ignorable="w14 wp14">
   <w:abstractNum w:abstractNumId="0">
     <w:nsid w:val="178A4044"/>
     <w:multiLevelType w:val="hybridMultilevel"/>
@@ -2164,7 +2157,7 @@
     </w:rPrDefault>
     <w:pPrDefault/>
   </w:docDefaults>
-  <w:latentStyles w:defLockedState="0" w:defUIPriority="99" w:defSemiHidden="1" w:defUnhideWhenUsed="1" w:defQFormat="0" w:count="267">
+  <w:latentStyles w:defLockedState="0" w:defUIPriority="99" w:defSemiHidden="1" w:defUnhideWhenUsed="1" w:defQFormat="0" w:count="276">
     <w:lsdException w:name="Normal" w:semiHidden="0" w:uiPriority="0" w:unhideWhenUsed="0" w:qFormat="1"/>
     <w:lsdException w:name="heading 1" w:semiHidden="0" w:uiPriority="9" w:unhideWhenUsed="0" w:qFormat="1"/>
     <w:lsdException w:name="heading 2" w:uiPriority="9" w:qFormat="1"/>
@@ -2311,7 +2304,7 @@
     <w:name w:val="heading 1"/>
     <w:basedOn w:val="Standard"/>
     <w:next w:val="Standard"/>
-    <w:link w:val="berschrift1Zchn"/>
+    <w:link w:val="berschrift1Zeichen"/>
     <w:uiPriority w:val="9"/>
     <w:qFormat/>
     <w:rsid w:val="000650FF"/>
@@ -2334,7 +2327,7 @@
     <w:name w:val="heading 2"/>
     <w:basedOn w:val="Standard"/>
     <w:next w:val="Standard"/>
-    <w:link w:val="berschrift2Zchn"/>
+    <w:link w:val="berschrift2Zeichen"/>
     <w:uiPriority w:val="9"/>
     <w:unhideWhenUsed/>
     <w:qFormat/>
@@ -2358,7 +2351,7 @@
     <w:name w:val="heading 3"/>
     <w:basedOn w:val="Standard"/>
     <w:next w:val="Standard"/>
-    <w:link w:val="berschrift3Zchn"/>
+    <w:link w:val="berschrift3Zeichen"/>
     <w:uiPriority w:val="9"/>
     <w:unhideWhenUsed/>
     <w:qFormat/>
@@ -2376,7 +2369,7 @@
       <w:color w:val="4F81BD" w:themeColor="accent1"/>
     </w:rPr>
   </w:style>
-  <w:style w:type="character" w:default="1" w:styleId="Absatz-Standardschriftart">
+  <w:style w:type="character" w:default="1" w:styleId="Absatzstandardschriftart">
     <w:name w:val="Default Paragraph Font"/>
     <w:uiPriority w:val="1"/>
     <w:semiHidden/>
@@ -2407,7 +2400,7 @@
     <w:name w:val="Title"/>
     <w:basedOn w:val="Standard"/>
     <w:next w:val="Standard"/>
-    <w:link w:val="TitelZchn"/>
+    <w:link w:val="TitelZeichen"/>
     <w:uiPriority w:val="10"/>
     <w:qFormat/>
     <w:rsid w:val="000650FF"/>
@@ -2427,9 +2420,9 @@
       <w:szCs w:val="52"/>
     </w:rPr>
   </w:style>
-  <w:style w:type="character" w:customStyle="1" w:styleId="TitelZchn">
-    <w:name w:val="Titel Zchn"/>
-    <w:basedOn w:val="Absatz-Standardschriftart"/>
+  <w:style w:type="character" w:customStyle="1" w:styleId="TitelZeichen">
+    <w:name w:val="Titel Zeichen"/>
+    <w:basedOn w:val="Absatzstandardschriftart"/>
     <w:link w:val="Titel"/>
     <w:uiPriority w:val="10"/>
     <w:rsid w:val="000650FF"/>
@@ -2442,9 +2435,9 @@
       <w:szCs w:val="52"/>
     </w:rPr>
   </w:style>
-  <w:style w:type="character" w:customStyle="1" w:styleId="berschrift1Zchn">
-    <w:name w:val="Überschrift 1 Zchn"/>
-    <w:basedOn w:val="Absatz-Standardschriftart"/>
+  <w:style w:type="character" w:customStyle="1" w:styleId="berschrift1Zeichen">
+    <w:name w:val="Überschrift 1 Zeichen"/>
+    <w:basedOn w:val="Absatzstandardschriftart"/>
     <w:link w:val="berschrift1"/>
     <w:uiPriority w:val="9"/>
     <w:rsid w:val="000650FF"/>
@@ -2457,9 +2450,9 @@
       <w:szCs w:val="32"/>
     </w:rPr>
   </w:style>
-  <w:style w:type="character" w:customStyle="1" w:styleId="berschrift2Zchn">
-    <w:name w:val="Überschrift 2 Zchn"/>
-    <w:basedOn w:val="Absatz-Standardschriftart"/>
+  <w:style w:type="character" w:customStyle="1" w:styleId="berschrift2Zeichen">
+    <w:name w:val="Überschrift 2 Zeichen"/>
+    <w:basedOn w:val="Absatzstandardschriftart"/>
     <w:link w:val="berschrift2"/>
     <w:uiPriority w:val="9"/>
     <w:rsid w:val="00F9203A"/>
@@ -2752,7 +2745,7 @@
   <w:style w:type="paragraph" w:styleId="Textkrper">
     <w:name w:val="Body Text"/>
     <w:basedOn w:val="Standard"/>
-    <w:link w:val="TextkrperZchn"/>
+    <w:link w:val="TextkrperZeichen"/>
     <w:uiPriority w:val="99"/>
     <w:semiHidden/>
     <w:unhideWhenUsed/>
@@ -2761,9 +2754,9 @@
       <w:spacing w:after="120"/>
     </w:pPr>
   </w:style>
-  <w:style w:type="character" w:customStyle="1" w:styleId="TextkrperZchn">
-    <w:name w:val="Textkörper Zchn"/>
-    <w:basedOn w:val="Absatz-Standardschriftart"/>
+  <w:style w:type="character" w:customStyle="1" w:styleId="TextkrperZeichen">
+    <w:name w:val="Textkörper Zeichen"/>
+    <w:basedOn w:val="Absatzstandardschriftart"/>
     <w:link w:val="Textkrper"/>
     <w:uiPriority w:val="99"/>
     <w:semiHidden/>
@@ -2780,9 +2773,9 @@
       <w:contextualSpacing/>
     </w:pPr>
   </w:style>
-  <w:style w:type="character" w:customStyle="1" w:styleId="berschrift3Zchn">
-    <w:name w:val="Überschrift 3 Zchn"/>
-    <w:basedOn w:val="Absatz-Standardschriftart"/>
+  <w:style w:type="character" w:customStyle="1" w:styleId="berschrift3Zeichen">
+    <w:name w:val="Überschrift 3 Zeichen"/>
+    <w:basedOn w:val="Absatzstandardschriftart"/>
     <w:link w:val="berschrift3"/>
     <w:uiPriority w:val="9"/>
     <w:rsid w:val="001C3055"/>
@@ -2797,7 +2790,7 @@
 </file>
 
 <file path=word/stylesWithEffects.xml><?xml version="1.0" encoding="utf-8"?>
-<w:styles xmlns:wpc="http://schemas.microsoft.com/office/word/2010/wordprocessingCanvas" xmlns:mc="http://schemas.openxmlformats.org/markup-compatibility/2006" xmlns:o="urn:schemas-microsoft-com:office:office" xmlns:r="http://schemas.openxmlformats.org/officeDocument/2006/relationships" xmlns:m="http://schemas.openxmlformats.org/officeDocument/2006/math" xmlns:v="urn:schemas-microsoft-com:vml" xmlns:wp14="http://schemas.microsoft.com/office/word/2010/wordprocessingDrawing" xmlns:wp="http://schemas.openxmlformats.org/drawingml/2006/wordprocessingDrawing" xmlns:w10="urn:schemas-microsoft-com:office:word" xmlns:w="http://schemas.openxmlformats.org/wordprocessingml/2006/main" xmlns:w14="http://schemas.microsoft.com/office/word/2010/wordml" xmlns:wpg="http://schemas.microsoft.com/office/word/2010/wordprocessingGroup" xmlns:wpi="http://schemas.microsoft.com/office/word/2010/wordprocessingInk" xmlns:wne="http://schemas.microsoft.com/office/word/2006/wordml" xmlns:wps="http://schemas.microsoft.com/office/word/2010/wordprocessingShape" mc:Ignorable="w14 wp14">
+<w:styles xmlns:wpc="http://schemas.microsoft.com/office/word/2010/wordprocessingCanvas" xmlns:mo="http://schemas.microsoft.com/office/mac/office/2008/main" xmlns:mc="http://schemas.openxmlformats.org/markup-compatibility/2006" xmlns:mv="urn:schemas-microsoft-com:mac:vml" xmlns:o="urn:schemas-microsoft-com:office:office" xmlns:r="http://schemas.openxmlformats.org/officeDocument/2006/relationships" xmlns:m="http://schemas.openxmlformats.org/officeDocument/2006/math" xmlns:v="urn:schemas-microsoft-com:vml" xmlns:wp14="http://schemas.microsoft.com/office/word/2010/wordprocessingDrawing" xmlns:wp="http://schemas.openxmlformats.org/drawingml/2006/wordprocessingDrawing" xmlns:w10="urn:schemas-microsoft-com:office:word" xmlns:w="http://schemas.openxmlformats.org/wordprocessingml/2006/main" xmlns:w14="http://schemas.microsoft.com/office/word/2010/wordml" xmlns:wpg="http://schemas.microsoft.com/office/word/2010/wordprocessingGroup" xmlns:wpi="http://schemas.microsoft.com/office/word/2010/wordprocessingInk" xmlns:wne="http://schemas.microsoft.com/office/word/2006/wordml" xmlns:wps="http://schemas.microsoft.com/office/word/2010/wordprocessingShape" mc:Ignorable="w14 wp14">
   <w:docDefaults>
     <w:rPrDefault>
       <w:rPr>
@@ -2809,7 +2802,7 @@
     </w:rPrDefault>
     <w:pPrDefault/>
   </w:docDefaults>
-  <w:latentStyles w:defLockedState="0" w:defUIPriority="99" w:defSemiHidden="1" w:defUnhideWhenUsed="1" w:defQFormat="0" w:count="267">
+  <w:latentStyles w:defLockedState="0" w:defUIPriority="99" w:defSemiHidden="1" w:defUnhideWhenUsed="1" w:defQFormat="0" w:count="276">
     <w:lsdException w:name="Normal" w:semiHidden="0" w:uiPriority="0" w:unhideWhenUsed="0" w:qFormat="1"/>
     <w:lsdException w:name="heading 1" w:semiHidden="0" w:uiPriority="9" w:unhideWhenUsed="0" w:qFormat="1"/>
     <w:lsdException w:name="heading 2" w:uiPriority="9" w:qFormat="1"/>
@@ -2956,7 +2949,7 @@
     <w:name w:val="heading 1"/>
     <w:basedOn w:val="Standard"/>
     <w:next w:val="Standard"/>
-    <w:link w:val="berschrift1Zchn"/>
+    <w:link w:val="berschrift1Zeichen"/>
     <w:uiPriority w:val="9"/>
     <w:qFormat/>
     <w:rsid w:val="000650FF"/>
@@ -2979,7 +2972,7 @@
     <w:name w:val="heading 2"/>
     <w:basedOn w:val="Standard"/>
     <w:next w:val="Standard"/>
-    <w:link w:val="berschrift2Zchn"/>
+    <w:link w:val="berschrift2Zeichen"/>
     <w:uiPriority w:val="9"/>
     <w:unhideWhenUsed/>
     <w:qFormat/>
@@ -3003,7 +2996,7 @@
     <w:name w:val="heading 3"/>
     <w:basedOn w:val="Standard"/>
     <w:next w:val="Standard"/>
-    <w:link w:val="berschrift3Zchn"/>
+    <w:link w:val="berschrift3Zeichen"/>
     <w:uiPriority w:val="9"/>
     <w:unhideWhenUsed/>
     <w:qFormat/>
@@ -3021,7 +3014,7 @@
       <w:color w:val="4F81BD" w:themeColor="accent1"/>
     </w:rPr>
   </w:style>
-  <w:style w:type="character" w:default="1" w:styleId="Absatz-Standardschriftart">
+  <w:style w:type="character" w:default="1" w:styleId="Absatzstandardschriftart">
     <w:name w:val="Default Paragraph Font"/>
     <w:uiPriority w:val="1"/>
     <w:semiHidden/>
@@ -3052,7 +3045,7 @@
     <w:name w:val="Title"/>
     <w:basedOn w:val="Standard"/>
     <w:next w:val="Standard"/>
-    <w:link w:val="TitelZchn"/>
+    <w:link w:val="TitelZeichen"/>
     <w:uiPriority w:val="10"/>
     <w:qFormat/>
     <w:rsid w:val="000650FF"/>
@@ -3072,9 +3065,9 @@
       <w:szCs w:val="52"/>
     </w:rPr>
   </w:style>
-  <w:style w:type="character" w:customStyle="1" w:styleId="TitelZchn">
-    <w:name w:val="Titel Zchn"/>
-    <w:basedOn w:val="Absatz-Standardschriftart"/>
+  <w:style w:type="character" w:customStyle="1" w:styleId="TitelZeichen">
+    <w:name w:val="Titel Zeichen"/>
+    <w:basedOn w:val="Absatzstandardschriftart"/>
     <w:link w:val="Titel"/>
     <w:uiPriority w:val="10"/>
     <w:rsid w:val="000650FF"/>
@@ -3087,9 +3080,9 @@
       <w:szCs w:val="52"/>
     </w:rPr>
   </w:style>
-  <w:style w:type="character" w:customStyle="1" w:styleId="berschrift1Zchn">
-    <w:name w:val="Überschrift 1 Zchn"/>
-    <w:basedOn w:val="Absatz-Standardschriftart"/>
+  <w:style w:type="character" w:customStyle="1" w:styleId="berschrift1Zeichen">
+    <w:name w:val="Überschrift 1 Zeichen"/>
+    <w:basedOn w:val="Absatzstandardschriftart"/>
     <w:link w:val="berschrift1"/>
     <w:uiPriority w:val="9"/>
     <w:rsid w:val="000650FF"/>
@@ -3102,9 +3095,9 @@
       <w:szCs w:val="32"/>
     </w:rPr>
   </w:style>
-  <w:style w:type="character" w:customStyle="1" w:styleId="berschrift2Zchn">
-    <w:name w:val="Überschrift 2 Zchn"/>
-    <w:basedOn w:val="Absatz-Standardschriftart"/>
+  <w:style w:type="character" w:customStyle="1" w:styleId="berschrift2Zeichen">
+    <w:name w:val="Überschrift 2 Zeichen"/>
+    <w:basedOn w:val="Absatzstandardschriftart"/>
     <w:link w:val="berschrift2"/>
     <w:uiPriority w:val="9"/>
     <w:rsid w:val="00F9203A"/>
@@ -3397,7 +3390,7 @@
   <w:style w:type="paragraph" w:styleId="Textkrper">
     <w:name w:val="Body Text"/>
     <w:basedOn w:val="Standard"/>
-    <w:link w:val="TextkrperZchn"/>
+    <w:link w:val="TextkrperZeichen"/>
     <w:uiPriority w:val="99"/>
     <w:semiHidden/>
     <w:unhideWhenUsed/>
@@ -3406,9 +3399,9 @@
       <w:spacing w:after="120"/>
     </w:pPr>
   </w:style>
-  <w:style w:type="character" w:customStyle="1" w:styleId="TextkrperZchn">
-    <w:name w:val="Textkörper Zchn"/>
-    <w:basedOn w:val="Absatz-Standardschriftart"/>
+  <w:style w:type="character" w:customStyle="1" w:styleId="TextkrperZeichen">
+    <w:name w:val="Textkörper Zeichen"/>
+    <w:basedOn w:val="Absatzstandardschriftart"/>
     <w:link w:val="Textkrper"/>
     <w:uiPriority w:val="99"/>
     <w:semiHidden/>
@@ -3425,9 +3418,9 @@
       <w:contextualSpacing/>
     </w:pPr>
   </w:style>
-  <w:style w:type="character" w:customStyle="1" w:styleId="berschrift3Zchn">
-    <w:name w:val="Überschrift 3 Zchn"/>
-    <w:basedOn w:val="Absatz-Standardschriftart"/>
+  <w:style w:type="character" w:customStyle="1" w:styleId="berschrift3Zeichen">
+    <w:name w:val="Überschrift 3 Zeichen"/>
+    <w:basedOn w:val="Absatzstandardschriftart"/>
     <w:link w:val="berschrift3"/>
     <w:uiPriority w:val="9"/>
     <w:rsid w:val="001C3055"/>

</xml_diff>